<commit_message>
tweak to report draft
</commit_message>
<xml_diff>
--- a/Website REPORT draft_6thDec.docx
+++ b/Website REPORT draft_6thDec.docx
@@ -760,13 +760,7 @@
         <w:rPr>
           <w:rFonts w:asciiTheme="minorHAnsi" w:hAnsiTheme="minorHAnsi" w:cstheme="minorHAnsi"/>
         </w:rPr>
-        <w:t xml:space="preserve"> </w:t>
-      </w:r>
-      <w:r>
-        <w:rPr>
-          <w:rFonts w:asciiTheme="minorHAnsi" w:hAnsiTheme="minorHAnsi" w:cstheme="minorHAnsi"/>
-        </w:rPr>
-        <w:t>We discussed the overall style of the website as a group and finalised our CSS based on this.</w:t>
+        <w:t xml:space="preserve"> We discussed the overall style of the website as a group and finalised our CSS based on this.</w:t>
       </w:r>
     </w:p>
     <w:p>
@@ -824,25 +818,7 @@
         <w:rPr>
           <w:rFonts w:asciiTheme="minorHAnsi" w:hAnsiTheme="minorHAnsi" w:cstheme="minorHAnsi"/>
         </w:rPr>
-        <w:t xml:space="preserve">Week </w:t>
-      </w:r>
-      <w:r>
-        <w:rPr>
-          <w:rFonts w:asciiTheme="minorHAnsi" w:hAnsiTheme="minorHAnsi" w:cstheme="minorHAnsi"/>
-        </w:rPr>
-        <w:t>2</w:t>
-      </w:r>
-      <w:r>
-        <w:rPr>
-          <w:rFonts w:asciiTheme="minorHAnsi" w:hAnsiTheme="minorHAnsi" w:cstheme="minorHAnsi"/>
-        </w:rPr>
-        <w:t xml:space="preserve">: </w:t>
-      </w:r>
-      <w:r>
-        <w:rPr>
-          <w:rFonts w:asciiTheme="minorHAnsi" w:hAnsiTheme="minorHAnsi" w:cstheme="minorHAnsi"/>
-        </w:rPr>
-        <w:t>‘</w:t>
+        <w:t>Week 2: ‘</w:t>
       </w:r>
       <w:r>
         <w:rPr>
@@ -982,38 +958,20 @@
         <w:rPr>
           <w:rFonts w:asciiTheme="minorHAnsi" w:hAnsiTheme="minorHAnsi" w:cstheme="minorHAnsi"/>
         </w:rPr>
-        <w:t xml:space="preserve">Week 4: </w:t>
-      </w:r>
-      <w:r>
-        <w:rPr>
-          <w:rFonts w:asciiTheme="minorHAnsi" w:hAnsiTheme="minorHAnsi" w:cstheme="minorHAnsi"/>
-        </w:rPr>
-        <w:t>Pop-up</w:t>
-      </w:r>
-      <w:r>
-        <w:rPr>
-          <w:rFonts w:asciiTheme="minorHAnsi" w:hAnsiTheme="minorHAnsi" w:cstheme="minorHAnsi"/>
-        </w:rPr>
-        <w:t xml:space="preserve"> on homepage. Final tweaks to all pages’ javascript. Finalising CSS across the website.</w:t>
-      </w:r>
-    </w:p>
-    <w:p>
-      <w:pPr>
-        <w:rPr>
-          <w:rFonts w:asciiTheme="minorHAnsi" w:hAnsiTheme="minorHAnsi" w:cstheme="minorHAnsi"/>
-        </w:rPr>
-      </w:pPr>
-      <w:r>
-        <w:rPr>
-          <w:rFonts w:asciiTheme="minorHAnsi" w:hAnsiTheme="minorHAnsi" w:cstheme="minorHAnsi"/>
-        </w:rPr>
-        <w:t xml:space="preserve">Week </w:t>
-      </w:r>
-      <w:r>
-        <w:rPr>
-          <w:rFonts w:asciiTheme="minorHAnsi" w:hAnsiTheme="minorHAnsi" w:cstheme="minorHAnsi"/>
-        </w:rPr>
-        <w:t>5: Deployment and speed and SEO testing and optimisation.</w:t>
+        <w:t>Week 4: Pop-up on homepage. Final tweaks to all pages’ javascript. Finalising CSS across the website.</w:t>
+      </w:r>
+    </w:p>
+    <w:p>
+      <w:pPr>
+        <w:rPr>
+          <w:rFonts w:asciiTheme="minorHAnsi" w:hAnsiTheme="minorHAnsi" w:cstheme="minorHAnsi"/>
+        </w:rPr>
+      </w:pPr>
+      <w:r>
+        <w:rPr>
+          <w:rFonts w:asciiTheme="minorHAnsi" w:hAnsiTheme="minorHAnsi" w:cstheme="minorHAnsi"/>
+        </w:rPr>
+        <w:t>Week 5: Deployment and speed and SEO testing and optimisation.</w:t>
       </w:r>
     </w:p>
     <w:p>
@@ -1697,853 +1655,6 @@
     <w:p>
       <w:pPr>
         <w:rPr>
-          <w:rFonts w:asciiTheme="minorHAnsi" w:hAnsiTheme="minorHAnsi" w:cstheme="minorHAnsi"/>
-        </w:rPr>
-      </w:pPr>
-      <w:r>
-        <w:rPr>
-          <w:rFonts w:asciiTheme="minorHAnsi" w:hAnsiTheme="minorHAnsi" w:cstheme="minorHAnsi"/>
-        </w:rPr>
-        <w:t xml:space="preserve">- </w:t>
-      </w:r>
-      <w:r>
-        <w:rPr>
-          <w:rFonts w:asciiTheme="minorHAnsi" w:hAnsiTheme="minorHAnsi" w:cstheme="minorHAnsi"/>
-        </w:rPr>
-        <w:t>Us</w:t>
-      </w:r>
-      <w:r>
-        <w:rPr>
-          <w:rFonts w:asciiTheme="minorHAnsi" w:hAnsiTheme="minorHAnsi" w:cstheme="minorHAnsi"/>
-        </w:rPr>
-        <w:t xml:space="preserve">e of h1, h2 </w:t>
-      </w:r>
-      <w:r>
-        <w:rPr>
-          <w:rFonts w:asciiTheme="minorHAnsi" w:hAnsiTheme="minorHAnsi" w:cstheme="minorHAnsi"/>
-        </w:rPr>
-        <w:t>etc</w:t>
-      </w:r>
-      <w:r>
-        <w:rPr>
-          <w:rFonts w:asciiTheme="minorHAnsi" w:hAnsiTheme="minorHAnsi" w:cstheme="minorHAnsi"/>
-        </w:rPr>
-        <w:t>.</w:t>
-      </w:r>
-      <w:r>
-        <w:rPr>
-          <w:rFonts w:asciiTheme="minorHAnsi" w:hAnsiTheme="minorHAnsi" w:cstheme="minorHAnsi"/>
-        </w:rPr>
-        <w:br w:type="page"/>
-      </w:r>
-    </w:p>
-    <w:p>
-      <w:pPr>
-        <w:rPr>
-          <w:rFonts w:asciiTheme="minorHAnsi" w:hAnsiTheme="minorHAnsi" w:cstheme="minorHAnsi"/>
-          <w:color w:val="FF0000"/>
-        </w:rPr>
-      </w:pPr>
-      <w:r>
-        <w:rPr>
-          <w:rFonts w:asciiTheme="minorHAnsi" w:hAnsiTheme="minorHAnsi" w:cstheme="minorHAnsi"/>
-          <w:color w:val="FF0000"/>
-        </w:rPr>
-        <w:lastRenderedPageBreak/>
-        <w:t>PROJECT REQUIREMENTS:</w:t>
-      </w:r>
-    </w:p>
-    <w:p>
-      <w:pPr>
-        <w:rPr>
-          <w:rFonts w:asciiTheme="minorHAnsi" w:hAnsiTheme="minorHAnsi" w:cstheme="minorHAnsi"/>
-        </w:rPr>
-      </w:pPr>
-    </w:p>
-    <w:p>
-      <w:pPr>
-        <w:rPr>
-          <w:rFonts w:asciiTheme="minorHAnsi" w:hAnsiTheme="minorHAnsi" w:cstheme="minorHAnsi"/>
-        </w:rPr>
-      </w:pPr>
-      <w:r>
-        <w:rPr>
-          <w:rFonts w:asciiTheme="minorHAnsi" w:hAnsiTheme="minorHAnsi" w:cstheme="minorHAnsi"/>
-        </w:rPr>
-        <w:t>The website itself should contain:</w:t>
-      </w:r>
-    </w:p>
-    <w:p>
-      <w:pPr>
-        <w:numPr>
-          <w:ilvl w:val="0"/>
-          <w:numId w:val="1"/>
-        </w:numPr>
-        <w:rPr>
-          <w:rFonts w:asciiTheme="minorHAnsi" w:hAnsiTheme="minorHAnsi" w:cstheme="minorHAnsi"/>
-        </w:rPr>
-      </w:pPr>
-      <w:r>
-        <w:rPr>
-          <w:rFonts w:asciiTheme="minorHAnsi" w:hAnsiTheme="minorHAnsi" w:cstheme="minorHAnsi"/>
-        </w:rPr>
-        <w:t xml:space="preserve">A </w:t>
-      </w:r>
-      <w:r>
-        <w:rPr>
-          <w:rFonts w:asciiTheme="minorHAnsi" w:hAnsiTheme="minorHAnsi" w:cstheme="minorHAnsi"/>
-          <w:b/>
-        </w:rPr>
-        <w:t>minimum of 4</w:t>
-      </w:r>
-      <w:r>
-        <w:rPr>
-          <w:rFonts w:asciiTheme="minorHAnsi" w:hAnsiTheme="minorHAnsi" w:cstheme="minorHAnsi"/>
-          <w:b/>
-        </w:rPr>
-        <w:t xml:space="preserve"> pages of </w:t>
-      </w:r>
-      <w:r>
-        <w:rPr>
-          <w:rFonts w:asciiTheme="minorHAnsi" w:hAnsiTheme="minorHAnsi" w:cstheme="minorHAnsi"/>
-          <w:b/>
-        </w:rPr>
-        <w:t>HTML5</w:t>
-      </w:r>
-    </w:p>
-    <w:p>
-      <w:pPr>
-        <w:numPr>
-          <w:ilvl w:val="0"/>
-          <w:numId w:val="1"/>
-        </w:numPr>
-        <w:rPr>
-          <w:rFonts w:asciiTheme="minorHAnsi" w:hAnsiTheme="minorHAnsi" w:cstheme="minorHAnsi"/>
-        </w:rPr>
-      </w:pPr>
-      <w:r>
-        <w:rPr>
-          <w:rFonts w:asciiTheme="minorHAnsi" w:hAnsiTheme="minorHAnsi" w:cstheme="minorHAnsi"/>
-        </w:rPr>
-        <w:t xml:space="preserve">Styles controlled by at least one </w:t>
-      </w:r>
-      <w:r>
-        <w:rPr>
-          <w:rFonts w:asciiTheme="minorHAnsi" w:hAnsiTheme="minorHAnsi" w:cstheme="minorHAnsi"/>
-        </w:rPr>
-        <w:t xml:space="preserve">external </w:t>
-      </w:r>
-      <w:r>
-        <w:rPr>
-          <w:rFonts w:asciiTheme="minorHAnsi" w:hAnsiTheme="minorHAnsi" w:cstheme="minorHAnsi"/>
-          <w:b/>
-        </w:rPr>
-        <w:t>CSS</w:t>
-      </w:r>
-      <w:r>
-        <w:rPr>
-          <w:rFonts w:asciiTheme="minorHAnsi" w:hAnsiTheme="minorHAnsi" w:cstheme="minorHAnsi"/>
-          <w:b/>
-        </w:rPr>
-        <w:t xml:space="preserve"> </w:t>
-      </w:r>
-      <w:r>
-        <w:rPr>
-          <w:rFonts w:asciiTheme="minorHAnsi" w:hAnsiTheme="minorHAnsi" w:cstheme="minorHAnsi"/>
-        </w:rPr>
-        <w:t>file</w:t>
-      </w:r>
-      <w:r>
-        <w:rPr>
-          <w:rFonts w:asciiTheme="minorHAnsi" w:hAnsiTheme="minorHAnsi" w:cstheme="minorHAnsi"/>
-        </w:rPr>
-        <w:t xml:space="preserve"> </w:t>
-      </w:r>
-      <w:r>
-        <w:rPr>
-          <w:rFonts w:asciiTheme="minorHAnsi" w:hAnsiTheme="minorHAnsi" w:cstheme="minorHAnsi"/>
-        </w:rPr>
-        <w:t>(Each member of the group to generate their own Style sheet to apply to a common page)</w:t>
-      </w:r>
-    </w:p>
-    <w:p>
-      <w:pPr>
-        <w:numPr>
-          <w:ilvl w:val="0"/>
-          <w:numId w:val="1"/>
-        </w:numPr>
-        <w:rPr>
-          <w:rFonts w:asciiTheme="minorHAnsi" w:hAnsiTheme="minorHAnsi" w:cstheme="minorHAnsi"/>
-        </w:rPr>
-      </w:pPr>
-      <w:r>
-        <w:rPr>
-          <w:rFonts w:asciiTheme="minorHAnsi" w:hAnsiTheme="minorHAnsi" w:cstheme="minorHAnsi"/>
-        </w:rPr>
-        <w:t xml:space="preserve">Clearly defined, consistent, </w:t>
-      </w:r>
-      <w:r>
-        <w:rPr>
-          <w:rFonts w:asciiTheme="minorHAnsi" w:hAnsiTheme="minorHAnsi" w:cstheme="minorHAnsi"/>
-          <w:b/>
-          <w:bCs/>
-        </w:rPr>
-        <w:t>navigation</w:t>
-      </w:r>
-      <w:r>
-        <w:rPr>
-          <w:rFonts w:asciiTheme="minorHAnsi" w:hAnsiTheme="minorHAnsi" w:cstheme="minorHAnsi"/>
-        </w:rPr>
-        <w:t xml:space="preserve"> system</w:t>
-      </w:r>
-      <w:r>
-        <w:rPr>
-          <w:rFonts w:asciiTheme="minorHAnsi" w:hAnsiTheme="minorHAnsi" w:cstheme="minorHAnsi"/>
-        </w:rPr>
-        <w:t xml:space="preserve"> and </w:t>
-      </w:r>
-      <w:r>
-        <w:rPr>
-          <w:rFonts w:asciiTheme="minorHAnsi" w:hAnsiTheme="minorHAnsi" w:cstheme="minorHAnsi"/>
-          <w:b/>
-          <w:bCs/>
-        </w:rPr>
-        <w:t>form</w:t>
-      </w:r>
-      <w:r>
-        <w:rPr>
-          <w:rFonts w:asciiTheme="minorHAnsi" w:hAnsiTheme="minorHAnsi" w:cstheme="minorHAnsi"/>
-        </w:rPr>
-        <w:t>.</w:t>
-      </w:r>
-    </w:p>
-    <w:p>
-      <w:pPr>
-        <w:numPr>
-          <w:ilvl w:val="0"/>
-          <w:numId w:val="1"/>
-        </w:numPr>
-        <w:rPr>
-          <w:rFonts w:asciiTheme="minorHAnsi" w:hAnsiTheme="minorHAnsi" w:cstheme="minorHAnsi"/>
-          <w:b/>
-          <w:bCs/>
-        </w:rPr>
-      </w:pPr>
-      <w:r>
-        <w:rPr>
-          <w:rFonts w:asciiTheme="minorHAnsi" w:hAnsiTheme="minorHAnsi" w:cstheme="minorHAnsi"/>
-          <w:b/>
-          <w:bCs/>
-        </w:rPr>
-        <w:t>Form entry should be demonstrated</w:t>
-      </w:r>
-      <w:r>
-        <w:rPr>
-          <w:rFonts w:asciiTheme="minorHAnsi" w:hAnsiTheme="minorHAnsi" w:cstheme="minorHAnsi"/>
-          <w:b/>
-          <w:bCs/>
-        </w:rPr>
-        <w:t xml:space="preserve"> and validated</w:t>
-      </w:r>
-    </w:p>
-    <w:p>
-      <w:pPr>
-        <w:numPr>
-          <w:ilvl w:val="0"/>
-          <w:numId w:val="1"/>
-        </w:numPr>
-        <w:rPr>
-          <w:rFonts w:asciiTheme="minorHAnsi" w:hAnsiTheme="minorHAnsi" w:cstheme="minorHAnsi"/>
-          <w:b/>
-          <w:bCs/>
-        </w:rPr>
-      </w:pPr>
-      <w:r>
-        <w:rPr>
-          <w:rFonts w:asciiTheme="minorHAnsi" w:hAnsiTheme="minorHAnsi" w:cstheme="minorHAnsi"/>
-          <w:b/>
-          <w:bCs/>
-        </w:rPr>
-        <w:t xml:space="preserve">Some </w:t>
-      </w:r>
-      <w:r>
-        <w:rPr>
-          <w:rFonts w:asciiTheme="minorHAnsi" w:hAnsiTheme="minorHAnsi" w:cstheme="minorHAnsi"/>
-          <w:b/>
-          <w:bCs/>
-        </w:rPr>
-        <w:t>content manipulated</w:t>
-      </w:r>
-      <w:r>
-        <w:rPr>
-          <w:rFonts w:asciiTheme="minorHAnsi" w:hAnsiTheme="minorHAnsi" w:cstheme="minorHAnsi"/>
-          <w:b/>
-          <w:bCs/>
-        </w:rPr>
-        <w:t xml:space="preserve"> using Java</w:t>
-      </w:r>
-      <w:r>
-        <w:rPr>
-          <w:rFonts w:asciiTheme="minorHAnsi" w:hAnsiTheme="minorHAnsi" w:cstheme="minorHAnsi"/>
-          <w:b/>
-          <w:bCs/>
-        </w:rPr>
-        <w:t>S</w:t>
-      </w:r>
-      <w:r>
-        <w:rPr>
-          <w:rFonts w:asciiTheme="minorHAnsi" w:hAnsiTheme="minorHAnsi" w:cstheme="minorHAnsi"/>
-          <w:b/>
-          <w:bCs/>
-        </w:rPr>
-        <w:t>cript</w:t>
-      </w:r>
-    </w:p>
-    <w:p>
-      <w:pPr>
-        <w:numPr>
-          <w:ilvl w:val="0"/>
-          <w:numId w:val="1"/>
-        </w:numPr>
-        <w:rPr>
-          <w:rFonts w:asciiTheme="minorHAnsi" w:hAnsiTheme="minorHAnsi" w:cstheme="minorHAnsi"/>
-        </w:rPr>
-      </w:pPr>
-      <w:r>
-        <w:rPr>
-          <w:rFonts w:asciiTheme="minorHAnsi" w:hAnsiTheme="minorHAnsi" w:cstheme="minorHAnsi"/>
-          <w:b/>
-          <w:bCs/>
-        </w:rPr>
-        <w:t>Bootstrap</w:t>
-      </w:r>
-      <w:r>
-        <w:rPr>
-          <w:rFonts w:asciiTheme="minorHAnsi" w:hAnsiTheme="minorHAnsi" w:cstheme="minorHAnsi"/>
-        </w:rPr>
-        <w:t xml:space="preserve"> </w:t>
-      </w:r>
-      <w:r>
-        <w:rPr>
-          <w:rFonts w:asciiTheme="minorHAnsi" w:hAnsiTheme="minorHAnsi" w:cstheme="minorHAnsi"/>
-        </w:rPr>
-        <w:t>may</w:t>
-      </w:r>
-      <w:r>
-        <w:rPr>
-          <w:rFonts w:asciiTheme="minorHAnsi" w:hAnsiTheme="minorHAnsi" w:cstheme="minorHAnsi"/>
-        </w:rPr>
-        <w:t xml:space="preserve"> be used</w:t>
-      </w:r>
-    </w:p>
-    <w:p>
-      <w:pPr>
-        <w:numPr>
-          <w:ilvl w:val="0"/>
-          <w:numId w:val="1"/>
-        </w:numPr>
-        <w:rPr>
-          <w:rFonts w:asciiTheme="minorHAnsi" w:hAnsiTheme="minorHAnsi" w:cstheme="minorHAnsi"/>
-        </w:rPr>
-      </w:pPr>
-      <w:r>
-        <w:rPr>
-          <w:rFonts w:asciiTheme="minorHAnsi" w:hAnsiTheme="minorHAnsi" w:cstheme="minorHAnsi"/>
-          <w:b/>
-          <w:bCs/>
-        </w:rPr>
-        <w:t>jQuery</w:t>
-      </w:r>
-      <w:r>
-        <w:rPr>
-          <w:rFonts w:asciiTheme="minorHAnsi" w:hAnsiTheme="minorHAnsi" w:cstheme="minorHAnsi"/>
-        </w:rPr>
-        <w:t xml:space="preserve"> may be used</w:t>
-      </w:r>
-    </w:p>
-    <w:p>
-      <w:pPr>
-        <w:rPr>
-          <w:rFonts w:asciiTheme="minorHAnsi" w:hAnsiTheme="minorHAnsi" w:cstheme="minorHAnsi"/>
-        </w:rPr>
-      </w:pPr>
-    </w:p>
-    <w:p>
-      <w:pPr>
-        <w:rPr>
-          <w:rFonts w:asciiTheme="minorHAnsi" w:hAnsiTheme="minorHAnsi" w:cstheme="minorHAnsi"/>
-        </w:rPr>
-      </w:pPr>
-      <w:r>
-        <w:rPr>
-          <w:rFonts w:asciiTheme="minorHAnsi" w:hAnsiTheme="minorHAnsi" w:cstheme="minorHAnsi"/>
-        </w:rPr>
-        <w:t>The site should</w:t>
-      </w:r>
-      <w:r>
-        <w:rPr>
-          <w:rFonts w:asciiTheme="minorHAnsi" w:hAnsiTheme="minorHAnsi" w:cstheme="minorHAnsi"/>
-        </w:rPr>
-        <w:t>:-</w:t>
-      </w:r>
-    </w:p>
-    <w:p>
-      <w:pPr>
-        <w:rPr>
-          <w:rFonts w:asciiTheme="minorHAnsi" w:hAnsiTheme="minorHAnsi" w:cstheme="minorHAnsi"/>
-        </w:rPr>
-      </w:pPr>
-      <w:r>
-        <w:rPr>
-          <w:rFonts w:asciiTheme="minorHAnsi" w:hAnsiTheme="minorHAnsi" w:cstheme="minorHAnsi"/>
-        </w:rPr>
-        <w:t xml:space="preserve">Site should be </w:t>
-      </w:r>
-      <w:r>
-        <w:rPr>
-          <w:rFonts w:asciiTheme="minorHAnsi" w:hAnsiTheme="minorHAnsi" w:cstheme="minorHAnsi"/>
-          <w:b/>
-          <w:bCs/>
-        </w:rPr>
-        <w:t>deployed</w:t>
-      </w:r>
-    </w:p>
-    <w:p>
-      <w:pPr>
-        <w:rPr>
-          <w:rFonts w:asciiTheme="minorHAnsi" w:hAnsiTheme="minorHAnsi" w:cstheme="minorHAnsi"/>
-        </w:rPr>
-      </w:pPr>
-    </w:p>
-    <w:p>
-      <w:pPr>
-        <w:rPr>
-          <w:rFonts w:asciiTheme="minorHAnsi" w:hAnsiTheme="minorHAnsi" w:cstheme="minorHAnsi"/>
-          <w:b/>
-          <w:bCs/>
-        </w:rPr>
-      </w:pPr>
-      <w:r>
-        <w:rPr>
-          <w:rFonts w:asciiTheme="minorHAnsi" w:hAnsiTheme="minorHAnsi" w:cstheme="minorHAnsi"/>
-          <w:b/>
-          <w:bCs/>
-        </w:rPr>
-        <w:t>Report shows e</w:t>
-      </w:r>
-      <w:r>
-        <w:rPr>
-          <w:rFonts w:asciiTheme="minorHAnsi" w:hAnsiTheme="minorHAnsi" w:cstheme="minorHAnsi"/>
-          <w:b/>
-          <w:bCs/>
-        </w:rPr>
-        <w:t>vidence of testing</w:t>
-      </w:r>
-    </w:p>
-    <w:p>
-      <w:pPr>
-        <w:rPr>
-          <w:rFonts w:asciiTheme="minorHAnsi" w:hAnsiTheme="minorHAnsi" w:cstheme="minorHAnsi"/>
-        </w:rPr>
-      </w:pPr>
-    </w:p>
-    <w:p>
-      <w:pPr>
-        <w:rPr>
-          <w:rFonts w:asciiTheme="minorHAnsi" w:hAnsiTheme="minorHAnsi" w:cstheme="minorHAnsi"/>
-        </w:rPr>
-      </w:pPr>
-      <w:r>
-        <w:rPr>
-          <w:rFonts w:asciiTheme="minorHAnsi" w:hAnsiTheme="minorHAnsi" w:cstheme="minorHAnsi"/>
-        </w:rPr>
-        <w:t xml:space="preserve">Web </w:t>
-      </w:r>
-      <w:r>
-        <w:rPr>
-          <w:rFonts w:asciiTheme="minorHAnsi" w:hAnsiTheme="minorHAnsi" w:cstheme="minorHAnsi"/>
-        </w:rPr>
-        <w:t xml:space="preserve">site </w:t>
-      </w:r>
-      <w:r>
-        <w:rPr>
-          <w:rFonts w:asciiTheme="minorHAnsi" w:hAnsiTheme="minorHAnsi" w:cstheme="minorHAnsi"/>
-          <w:b/>
-          <w:bCs/>
-        </w:rPr>
-        <w:t>Optimisation</w:t>
-      </w:r>
-    </w:p>
-    <w:p>
-      <w:pPr>
-        <w:rPr>
-          <w:rFonts w:asciiTheme="minorHAnsi" w:hAnsiTheme="minorHAnsi" w:cstheme="minorHAnsi"/>
-        </w:rPr>
-      </w:pPr>
-    </w:p>
-    <w:p>
-      <w:pPr>
-        <w:rPr>
-          <w:rFonts w:asciiTheme="minorHAnsi" w:hAnsiTheme="minorHAnsi" w:cstheme="minorHAnsi"/>
-          <w:b/>
-          <w:bCs/>
-        </w:rPr>
-      </w:pPr>
-      <w:r>
-        <w:rPr>
-          <w:rFonts w:asciiTheme="minorHAnsi" w:hAnsiTheme="minorHAnsi" w:cstheme="minorHAnsi"/>
-          <w:b/>
-          <w:bCs/>
-        </w:rPr>
-        <w:t xml:space="preserve">Search Engine Optimisation </w:t>
-      </w:r>
-    </w:p>
-    <w:p>
-      <w:pPr>
-        <w:rPr>
-          <w:rFonts w:asciiTheme="minorHAnsi" w:hAnsiTheme="minorHAnsi" w:cstheme="minorHAnsi"/>
-        </w:rPr>
-      </w:pPr>
-    </w:p>
-    <w:p>
-      <w:pPr>
-        <w:rPr>
-          <w:rFonts w:asciiTheme="minorHAnsi" w:hAnsiTheme="minorHAnsi" w:cstheme="minorHAnsi"/>
-          <w:b/>
-          <w:bCs/>
-          <w:color w:val="000000"/>
-          <w:sz w:val="28"/>
-          <w:szCs w:val="28"/>
-        </w:rPr>
-      </w:pPr>
-    </w:p>
-    <w:p>
-      <w:pPr>
-        <w:autoSpaceDE w:val="0"/>
-        <w:autoSpaceDN w:val="0"/>
-        <w:adjustRightInd w:val="0"/>
-        <w:jc w:val="both"/>
-        <w:rPr>
-          <w:rFonts w:asciiTheme="minorHAnsi" w:hAnsiTheme="minorHAnsi" w:cstheme="minorHAnsi"/>
-          <w:b/>
-          <w:bCs/>
-          <w:color w:val="000000"/>
-        </w:rPr>
-      </w:pPr>
-    </w:p>
-    <w:p>
-      <w:pPr>
-        <w:autoSpaceDE w:val="0"/>
-        <w:autoSpaceDN w:val="0"/>
-        <w:adjustRightInd w:val="0"/>
-        <w:jc w:val="both"/>
-        <w:outlineLvl w:val="0"/>
-        <w:rPr>
-          <w:rFonts w:asciiTheme="minorHAnsi" w:hAnsiTheme="minorHAnsi" w:cstheme="minorHAnsi"/>
-          <w:b/>
-          <w:bCs/>
-          <w:color w:val="000000"/>
-        </w:rPr>
-      </w:pPr>
-      <w:r>
-        <w:rPr>
-          <w:rFonts w:asciiTheme="minorHAnsi" w:hAnsiTheme="minorHAnsi" w:cstheme="minorHAnsi"/>
-          <w:b/>
-          <w:bCs/>
-          <w:color w:val="000000"/>
-        </w:rPr>
-        <w:t>To be handed up</w:t>
-      </w:r>
-    </w:p>
-    <w:p>
-      <w:pPr>
-        <w:autoSpaceDE w:val="0"/>
-        <w:autoSpaceDN w:val="0"/>
-        <w:adjustRightInd w:val="0"/>
-        <w:jc w:val="both"/>
-        <w:rPr>
-          <w:rFonts w:asciiTheme="minorHAnsi" w:hAnsiTheme="minorHAnsi" w:cstheme="minorHAnsi"/>
-          <w:b/>
-          <w:bCs/>
-          <w:color w:val="000000"/>
-        </w:rPr>
-      </w:pPr>
-    </w:p>
-    <w:p>
-      <w:pPr>
-        <w:autoSpaceDE w:val="0"/>
-        <w:autoSpaceDN w:val="0"/>
-        <w:adjustRightInd w:val="0"/>
-        <w:jc w:val="both"/>
-        <w:rPr>
-          <w:rFonts w:asciiTheme="minorHAnsi" w:hAnsiTheme="minorHAnsi" w:cstheme="minorHAnsi"/>
-          <w:color w:val="000000"/>
-        </w:rPr>
-      </w:pPr>
-      <w:r>
-        <w:rPr>
-          <w:rFonts w:asciiTheme="minorHAnsi" w:hAnsiTheme="minorHAnsi" w:cstheme="minorHAnsi"/>
-          <w:color w:val="000000"/>
-          <w:lang w:val="ga-IE"/>
-        </w:rPr>
-        <w:t>Y</w:t>
-      </w:r>
-      <w:r>
-        <w:rPr>
-          <w:rFonts w:asciiTheme="minorHAnsi" w:hAnsiTheme="minorHAnsi" w:cstheme="minorHAnsi"/>
-          <w:color w:val="000000"/>
-        </w:rPr>
-        <w:t xml:space="preserve">our </w:t>
-      </w:r>
-      <w:r>
-        <w:rPr>
-          <w:rFonts w:asciiTheme="minorHAnsi" w:hAnsiTheme="minorHAnsi" w:cstheme="minorHAnsi"/>
-          <w:b/>
-          <w:color w:val="000000"/>
-          <w:highlight w:val="yellow"/>
-        </w:rPr>
-        <w:t>report</w:t>
-      </w:r>
-      <w:r>
-        <w:rPr>
-          <w:rFonts w:asciiTheme="minorHAnsi" w:hAnsiTheme="minorHAnsi" w:cstheme="minorHAnsi"/>
-          <w:b/>
-          <w:color w:val="000000"/>
-          <w:highlight w:val="yellow"/>
-          <w:lang w:val="ga-IE"/>
-        </w:rPr>
-        <w:t xml:space="preserve"> </w:t>
-      </w:r>
-      <w:r>
-        <w:rPr>
-          <w:rFonts w:asciiTheme="minorHAnsi" w:hAnsiTheme="minorHAnsi" w:cstheme="minorHAnsi"/>
-          <w:color w:val="000000"/>
-          <w:highlight w:val="yellow"/>
-        </w:rPr>
-        <w:t>should be zipped into a folder</w:t>
-      </w:r>
-      <w:r>
-        <w:rPr>
-          <w:rFonts w:asciiTheme="minorHAnsi" w:hAnsiTheme="minorHAnsi" w:cstheme="minorHAnsi"/>
-          <w:color w:val="000000"/>
-          <w:highlight w:val="yellow"/>
-          <w:lang w:val="ga-IE"/>
-        </w:rPr>
-        <w:t xml:space="preserve"> along with your </w:t>
-      </w:r>
-      <w:r>
-        <w:rPr>
-          <w:rFonts w:asciiTheme="minorHAnsi" w:hAnsiTheme="minorHAnsi" w:cstheme="minorHAnsi"/>
-          <w:b/>
-          <w:color w:val="000000"/>
-          <w:highlight w:val="yellow"/>
-          <w:lang w:val="ga-IE"/>
-        </w:rPr>
-        <w:t>website code</w:t>
-      </w:r>
-      <w:r>
-        <w:rPr>
-          <w:rFonts w:asciiTheme="minorHAnsi" w:hAnsiTheme="minorHAnsi" w:cstheme="minorHAnsi"/>
-          <w:color w:val="000000"/>
-        </w:rPr>
-        <w:t xml:space="preserve"> and uploaded to Moodle on/before the due deadline.</w:t>
-      </w:r>
-      <w:r>
-        <w:rPr>
-          <w:rFonts w:asciiTheme="minorHAnsi" w:hAnsiTheme="minorHAnsi" w:cstheme="minorHAnsi"/>
-          <w:color w:val="000000"/>
-          <w:lang w:val="ga-IE"/>
-        </w:rPr>
-        <w:t xml:space="preserve"> </w:t>
-      </w:r>
-      <w:r>
-        <w:rPr>
-          <w:rFonts w:asciiTheme="minorHAnsi" w:hAnsiTheme="minorHAnsi" w:cstheme="minorHAnsi"/>
-          <w:color w:val="000000"/>
-        </w:rPr>
-        <w:t xml:space="preserve">The name of this folder uploaded should include all group member names. </w:t>
-      </w:r>
-      <w:r>
-        <w:rPr>
-          <w:rFonts w:asciiTheme="minorHAnsi" w:hAnsiTheme="minorHAnsi" w:cstheme="minorHAnsi"/>
-          <w:color w:val="000000"/>
-        </w:rPr>
-        <w:t>Projects submitted after the deadline will incur penalties.</w:t>
-      </w:r>
-    </w:p>
-    <w:p>
-      <w:pPr>
-        <w:autoSpaceDE w:val="0"/>
-        <w:autoSpaceDN w:val="0"/>
-        <w:adjustRightInd w:val="0"/>
-        <w:jc w:val="both"/>
-        <w:rPr>
-          <w:rFonts w:asciiTheme="minorHAnsi" w:hAnsiTheme="minorHAnsi" w:cstheme="minorHAnsi"/>
-          <w:color w:val="000000"/>
-        </w:rPr>
-      </w:pPr>
-    </w:p>
-    <w:p>
-      <w:pPr>
-        <w:autoSpaceDE w:val="0"/>
-        <w:autoSpaceDN w:val="0"/>
-        <w:adjustRightInd w:val="0"/>
-        <w:jc w:val="both"/>
-        <w:rPr>
-          <w:rFonts w:asciiTheme="minorHAnsi" w:hAnsiTheme="minorHAnsi" w:cstheme="minorHAnsi"/>
-          <w:b/>
-          <w:color w:val="000000"/>
-        </w:rPr>
-      </w:pPr>
-      <w:r>
-        <w:rPr>
-          <w:rFonts w:asciiTheme="minorHAnsi" w:hAnsiTheme="minorHAnsi" w:cstheme="minorHAnsi"/>
-          <w:b/>
-          <w:color w:val="000000"/>
-        </w:rPr>
-        <w:t>Deliverables:</w:t>
-      </w:r>
-    </w:p>
-    <w:p>
-      <w:pPr>
-        <w:autoSpaceDE w:val="0"/>
-        <w:autoSpaceDN w:val="0"/>
-        <w:adjustRightInd w:val="0"/>
-        <w:jc w:val="both"/>
-        <w:rPr>
-          <w:rFonts w:asciiTheme="minorHAnsi" w:hAnsiTheme="minorHAnsi" w:cstheme="minorHAnsi"/>
-          <w:color w:val="000000"/>
-        </w:rPr>
-      </w:pPr>
-    </w:p>
-    <w:tbl>
-      <w:tblPr>
-        <w:tblW w:w="3969" w:type="dxa"/>
-        <w:tblInd w:w="93" w:type="dxa"/>
-        <w:tblBorders>
-          <w:top w:val="single" w:sz="4" w:space="0" w:color="auto"/>
-          <w:left w:val="single" w:sz="4" w:space="0" w:color="auto"/>
-          <w:bottom w:val="single" w:sz="4" w:space="0" w:color="auto"/>
-          <w:right w:val="single" w:sz="4" w:space="0" w:color="auto"/>
-          <w:insideH w:val="single" w:sz="4" w:space="0" w:color="auto"/>
-          <w:insideV w:val="single" w:sz="4" w:space="0" w:color="auto"/>
-        </w:tblBorders>
-        <w:tblLook w:val="04A0" w:firstRow="1" w:lastRow="0" w:firstColumn="1" w:lastColumn="0" w:noHBand="0" w:noVBand="1"/>
-      </w:tblPr>
-      <w:tblGrid>
-        <w:gridCol w:w="1984"/>
-        <w:gridCol w:w="1985"/>
-      </w:tblGrid>
-      <w:tr>
-        <w:trPr>
-          <w:trHeight w:val="1500"/>
-        </w:trPr>
-        <w:tc>
-          <w:tcPr>
-            <w:tcW w:w="1984" w:type="dxa"/>
-            <w:shd w:val="clear" w:color="auto" w:fill="auto"/>
-            <w:hideMark/>
-          </w:tcPr>
-          <w:p>
-            <w:pPr>
-              <w:rPr>
-                <w:rFonts w:asciiTheme="minorHAnsi" w:hAnsiTheme="minorHAnsi" w:cstheme="minorHAnsi"/>
-                <w:color w:val="000000"/>
-                <w:sz w:val="22"/>
-                <w:szCs w:val="22"/>
-              </w:rPr>
-            </w:pPr>
-            <w:r>
-              <w:rPr>
-                <w:rFonts w:asciiTheme="minorHAnsi" w:hAnsiTheme="minorHAnsi" w:cstheme="minorHAnsi"/>
-                <w:color w:val="000000"/>
-                <w:sz w:val="22"/>
-                <w:szCs w:val="22"/>
-              </w:rPr>
-              <w:t>Presentation</w:t>
-            </w:r>
-            <w:r>
-              <w:rPr>
-                <w:rFonts w:asciiTheme="minorHAnsi" w:hAnsiTheme="minorHAnsi" w:cstheme="minorHAnsi"/>
-                <w:color w:val="000000"/>
-                <w:sz w:val="22"/>
-                <w:szCs w:val="22"/>
-              </w:rPr>
-              <w:br/>
-              <w:t>Project Submission</w:t>
-            </w:r>
-          </w:p>
-        </w:tc>
-        <w:tc>
-          <w:tcPr>
-            <w:tcW w:w="1985" w:type="dxa"/>
-            <w:shd w:val="clear" w:color="auto" w:fill="auto"/>
-            <w:hideMark/>
-          </w:tcPr>
-          <w:p>
-            <w:pPr>
-              <w:rPr>
-                <w:rFonts w:asciiTheme="minorHAnsi" w:hAnsiTheme="minorHAnsi" w:cstheme="minorHAnsi"/>
-                <w:color w:val="000000"/>
-                <w:sz w:val="22"/>
-                <w:szCs w:val="22"/>
-                <w:highlight w:val="yellow"/>
-              </w:rPr>
-            </w:pPr>
-            <w:r>
-              <w:rPr>
-                <w:rFonts w:asciiTheme="minorHAnsi" w:hAnsiTheme="minorHAnsi" w:cstheme="minorHAnsi"/>
-                <w:color w:val="000000"/>
-                <w:sz w:val="22"/>
-                <w:szCs w:val="22"/>
-                <w:highlight w:val="yellow"/>
-              </w:rPr>
-              <w:t>12</w:t>
-            </w:r>
-            <w:r>
-              <w:rPr>
-                <w:rFonts w:asciiTheme="minorHAnsi" w:hAnsiTheme="minorHAnsi" w:cstheme="minorHAnsi"/>
-                <w:color w:val="000000"/>
-                <w:sz w:val="22"/>
-                <w:szCs w:val="22"/>
-                <w:highlight w:val="yellow"/>
-                <w:vertAlign w:val="superscript"/>
-              </w:rPr>
-              <w:t>th</w:t>
-            </w:r>
-            <w:r>
-              <w:rPr>
-                <w:rFonts w:asciiTheme="minorHAnsi" w:hAnsiTheme="minorHAnsi" w:cstheme="minorHAnsi"/>
-                <w:color w:val="000000"/>
-                <w:sz w:val="22"/>
-                <w:szCs w:val="22"/>
-                <w:highlight w:val="yellow"/>
-              </w:rPr>
-              <w:t xml:space="preserve"> Dec - Midnight</w:t>
-            </w:r>
-          </w:p>
-        </w:tc>
-      </w:tr>
-    </w:tbl>
-    <w:p>
-      <w:pPr>
-        <w:autoSpaceDE w:val="0"/>
-        <w:autoSpaceDN w:val="0"/>
-        <w:adjustRightInd w:val="0"/>
-        <w:jc w:val="both"/>
-        <w:rPr>
-          <w:rFonts w:asciiTheme="minorHAnsi" w:hAnsiTheme="minorHAnsi" w:cstheme="minorHAnsi"/>
-          <w:color w:val="000000"/>
-        </w:rPr>
-      </w:pPr>
-    </w:p>
-    <w:p>
-      <w:pPr>
-        <w:autoSpaceDE w:val="0"/>
-        <w:autoSpaceDN w:val="0"/>
-        <w:adjustRightInd w:val="0"/>
-        <w:jc w:val="both"/>
-        <w:rPr>
           <w:ins w:id="0" w:author="Sam Cogan" w:date="2021-11-02T15:43:00Z"/>
           <w:rFonts w:asciiTheme="minorHAnsi" w:hAnsiTheme="minorHAnsi" w:cstheme="minorHAnsi"/>
           <w:color w:val="000000"/>
@@ -2555,15 +1666,24 @@
           <w:docGrid w:linePitch="360"/>
         </w:sectPr>
       </w:pPr>
-      <w:del w:id="1" w:author="Sam Cogan" w:date="2021-11-02T15:43:00Z">
-        <w:r>
-          <w:rPr>
-            <w:rFonts w:asciiTheme="minorHAnsi" w:hAnsiTheme="minorHAnsi" w:cstheme="minorHAnsi"/>
-            <w:color w:val="000000"/>
-          </w:rPr>
-          <w:br w:type="page"/>
-        </w:r>
-      </w:del>
+      <w:r>
+        <w:rPr>
+          <w:rFonts w:asciiTheme="minorHAnsi" w:hAnsiTheme="minorHAnsi" w:cstheme="minorHAnsi"/>
+        </w:rPr>
+        <w:t xml:space="preserve">- </w:t>
+      </w:r>
+      <w:r>
+        <w:rPr>
+          <w:rFonts w:asciiTheme="minorHAnsi" w:hAnsiTheme="minorHAnsi" w:cstheme="minorHAnsi"/>
+        </w:rPr>
+        <w:t>Us</w:t>
+      </w:r>
+      <w:r>
+        <w:rPr>
+          <w:rFonts w:asciiTheme="minorHAnsi" w:hAnsiTheme="minorHAnsi" w:cstheme="minorHAnsi"/>
+        </w:rPr>
+        <w:t>e h1, h2 etc</w:t>
+      </w:r>
     </w:p>
     <w:p>
       <w:pPr>
@@ -2572,7 +1692,7 @@
         <w:adjustRightInd w:val="0"/>
         <w:jc w:val="both"/>
         <w:rPr>
-          <w:del w:id="2" w:author="Sam Cogan" w:date="2021-11-02T15:43:00Z"/>
+          <w:del w:id="1" w:author="Sam Cogan" w:date="2021-11-02T15:43:00Z"/>
           <w:rFonts w:asciiTheme="minorHAnsi" w:hAnsiTheme="minorHAnsi" w:cstheme="minorHAnsi"/>
           <w:color w:val="000000"/>
         </w:rPr>
@@ -2585,7 +1705,7 @@
         <w:adjustRightInd w:val="0"/>
         <w:jc w:val="both"/>
         <w:rPr>
-          <w:ins w:id="3" w:author="Sam Cogan" w:date="2021-11-02T15:42:00Z"/>
+          <w:ins w:id="2" w:author="Sam Cogan" w:date="2021-11-02T15:42:00Z"/>
           <w:rFonts w:asciiTheme="minorHAnsi" w:hAnsiTheme="minorHAnsi" w:cstheme="minorHAnsi"/>
           <w:b/>
           <w:bCs/>
@@ -2601,12 +1721,12 @@
         <w:autoSpaceDN w:val="0"/>
         <w:adjustRightInd w:val="0"/>
         <w:rPr>
-          <w:del w:id="4" w:author="Sam Cogan" w:date="2021-11-02T15:42:00Z"/>
+          <w:del w:id="3" w:author="Sam Cogan" w:date="2021-11-02T15:42:00Z"/>
           <w:rFonts w:asciiTheme="minorHAnsi" w:hAnsiTheme="minorHAnsi" w:cstheme="minorHAnsi"/>
           <w:color w:val="000000"/>
         </w:rPr>
       </w:pPr>
-      <w:del w:id="5" w:author="Sam Cogan" w:date="2021-11-02T15:42:00Z">
+      <w:del w:id="4" w:author="Sam Cogan" w:date="2021-11-02T15:42:00Z">
         <w:r>
           <w:rPr>
             <w:rFonts w:asciiTheme="minorHAnsi" w:hAnsiTheme="minorHAnsi" w:cstheme="minorHAnsi"/>
@@ -6574,6 +5694,25 @@
 </file>
 
 <file path=customXml/item1.xml><?xml version="1.0" encoding="utf-8"?>
+<?mso-contentType ?>
+<FormTemplates xmlns="http://schemas.microsoft.com/sharepoint/v3/contenttype/forms">
+  <Display>DocumentLibraryForm</Display>
+  <Edit>DocumentLibraryForm</Edit>
+  <New>DocumentLibraryForm</New>
+</FormTemplates>
+</file>
+
+<file path=customXml/item2.xml><?xml version="1.0" encoding="utf-8"?>
+<p:properties xmlns:p="http://schemas.microsoft.com/office/2006/metadata/properties" xmlns:xsi="http://www.w3.org/2001/XMLSchema-instance" xmlns:pc="http://schemas.microsoft.com/office/infopath/2007/PartnerControls">
+  <documentManagement/>
+</p:properties>
+</file>
+
+<file path=customXml/item3.xml><?xml version="1.0" encoding="utf-8"?>
+<b:Sources xmlns:b="http://schemas.openxmlformats.org/officeDocument/2006/bibliography" xmlns="http://schemas.openxmlformats.org/officeDocument/2006/bibliography" SelectedStyle="\APASixthEditionOfficeOnline.xsl" StyleName="APA" Version="6"/>
+</file>
+
+<file path=customXml/item4.xml><?xml version="1.0" encoding="utf-8"?>
 <ct:contentTypeSchema xmlns:ct="http://schemas.microsoft.com/office/2006/metadata/contentType" xmlns:ma="http://schemas.microsoft.com/office/2006/metadata/properties/metaAttributes" ct:_="" ma:_="" ma:contentTypeName="Document" ma:contentTypeID="0x010100AE76E4647F10B24FB3D5A4938B327C44" ma:contentTypeVersion="12" ma:contentTypeDescription="Create a new document." ma:contentTypeScope="" ma:versionID="b6feea74c4ba4aa31de84bab4e26c496">
   <xsd:schema xmlns:xsd="http://www.w3.org/2001/XMLSchema" xmlns:xs="http://www.w3.org/2001/XMLSchema" xmlns:p="http://schemas.microsoft.com/office/2006/metadata/properties" xmlns:ns2="7cc86d4e-ae33-4e3c-8257-e555dad90991" xmlns:ns3="0eb3742e-92fd-4af5-94c0-5ab8f5881fd6" targetNamespace="http://schemas.microsoft.com/office/2006/metadata/properties" ma:root="true" ma:fieldsID="982f9bacb0a1cd5afe8a6444cda8e4b7" ns2:_="" ns3:_="">
     <xsd:import namespace="7cc86d4e-ae33-4e3c-8257-e555dad90991"/>
@@ -6790,26 +5929,32 @@
 </ct:contentTypeSchema>
 </file>
 
-<file path=customXml/item2.xml><?xml version="1.0" encoding="utf-8"?>
-<b:Sources xmlns:b="http://schemas.openxmlformats.org/officeDocument/2006/bibliography" xmlns="http://schemas.openxmlformats.org/officeDocument/2006/bibliography" SelectedStyle="\APASixthEditionOfficeOnline.xsl" StyleName="APA" Version="6"/>
+<file path=customXml/itemProps1.xml><?xml version="1.0" encoding="utf-8"?>
+<ds:datastoreItem xmlns:ds="http://schemas.openxmlformats.org/officeDocument/2006/customXml" ds:itemID="{C2967389-D016-4011-B0E9-19F57B08FAE1}">
+  <ds:schemaRefs>
+    <ds:schemaRef ds:uri="http://schemas.microsoft.com/sharepoint/v3/contenttype/forms"/>
+  </ds:schemaRefs>
+</ds:datastoreItem>
 </file>
 
-<file path=customXml/item3.xml><?xml version="1.0" encoding="utf-8"?>
-<p:properties xmlns:p="http://schemas.microsoft.com/office/2006/metadata/properties" xmlns:xsi="http://www.w3.org/2001/XMLSchema-instance" xmlns:pc="http://schemas.microsoft.com/office/infopath/2007/PartnerControls">
-  <documentManagement/>
-</p:properties>
+<file path=customXml/itemProps2.xml><?xml version="1.0" encoding="utf-8"?>
+<ds:datastoreItem xmlns:ds="http://schemas.openxmlformats.org/officeDocument/2006/customXml" ds:itemID="{7523D655-241F-44E5-8770-310C3055E6F8}">
+  <ds:schemaRefs>
+    <ds:schemaRef ds:uri="http://schemas.microsoft.com/office/2006/metadata/properties"/>
+    <ds:schemaRef ds:uri="http://schemas.microsoft.com/office/infopath/2007/PartnerControls"/>
+  </ds:schemaRefs>
+</ds:datastoreItem>
 </file>
 
-<file path=customXml/item4.xml><?xml version="1.0" encoding="utf-8"?>
-<?mso-contentType ?>
-<FormTemplates xmlns="http://schemas.microsoft.com/sharepoint/v3/contenttype/forms">
-  <Display>DocumentLibraryForm</Display>
-  <Edit>DocumentLibraryForm</Edit>
-  <New>DocumentLibraryForm</New>
-</FormTemplates>
+<file path=customXml/itemProps3.xml><?xml version="1.0" encoding="utf-8"?>
+<ds:datastoreItem xmlns:ds="http://schemas.openxmlformats.org/officeDocument/2006/customXml" ds:itemID="{DAA80CEF-A834-4C3D-8126-2C8F2797D04B}">
+  <ds:schemaRefs>
+    <ds:schemaRef ds:uri="http://schemas.openxmlformats.org/officeDocument/2006/bibliography"/>
+  </ds:schemaRefs>
+</ds:datastoreItem>
 </file>
 
-<file path=customXml/itemProps1.xml><?xml version="1.0" encoding="utf-8"?>
+<file path=customXml/itemProps4.xml><?xml version="1.0" encoding="utf-8"?>
 <ds:datastoreItem xmlns:ds="http://schemas.openxmlformats.org/officeDocument/2006/customXml" ds:itemID="{D80D5866-4DAD-4E7E-A32B-87A5DD45695E}">
   <ds:schemaRefs>
     <ds:schemaRef ds:uri="http://schemas.microsoft.com/office/2006/metadata/contentType"/>
@@ -6826,29 +5971,4 @@
     <ds:schemaRef ds:uri="http://schemas.microsoft.com/internal/obd"/>
   </ds:schemaRefs>
 </ds:datastoreItem>
-</file>
-
-<file path=customXml/itemProps2.xml><?xml version="1.0" encoding="utf-8"?>
-<ds:datastoreItem xmlns:ds="http://schemas.openxmlformats.org/officeDocument/2006/customXml" ds:itemID="{DAA80CEF-A834-4C3D-8126-2C8F2797D04B}">
-  <ds:schemaRefs>
-    <ds:schemaRef ds:uri="http://schemas.openxmlformats.org/officeDocument/2006/bibliography"/>
-  </ds:schemaRefs>
-</ds:datastoreItem>
-</file>
-
-<file path=customXml/itemProps3.xml><?xml version="1.0" encoding="utf-8"?>
-<ds:datastoreItem xmlns:ds="http://schemas.openxmlformats.org/officeDocument/2006/customXml" ds:itemID="{7523D655-241F-44E5-8770-310C3055E6F8}">
-  <ds:schemaRefs>
-    <ds:schemaRef ds:uri="http://schemas.microsoft.com/office/2006/metadata/properties"/>
-    <ds:schemaRef ds:uri="http://schemas.microsoft.com/office/infopath/2007/PartnerControls"/>
-  </ds:schemaRefs>
-</ds:datastoreItem>
-</file>
-
-<file path=customXml/itemProps4.xml><?xml version="1.0" encoding="utf-8"?>
-<ds:datastoreItem xmlns:ds="http://schemas.openxmlformats.org/officeDocument/2006/customXml" ds:itemID="{C2967389-D016-4011-B0E9-19F57B08FAE1}">
-  <ds:schemaRefs>
-    <ds:schemaRef ds:uri="http://schemas.microsoft.com/sharepoint/v3/contenttype/forms"/>
-  </ds:schemaRefs>
-</ds:datastoreItem>
 </file>
</xml_diff>